<commit_message>
Class 7 Source File
</commit_message>
<xml_diff>
--- a/Class 7/Class Topic.docx
+++ b/Class 7/Class Topic.docx
@@ -251,11 +251,21 @@
           <w:sz w:val="60"/>
         </w:rPr>
       </w:pPr>
-      <w:r>
-        <w:rPr>
-          <w:sz w:val="60"/>
-        </w:rPr>
-        <w:t>int Roll[</w:t>
+      <w:proofErr w:type="spellStart"/>
+      <w:proofErr w:type="gramStart"/>
+      <w:r>
+        <w:rPr>
+          <w:sz w:val="60"/>
+        </w:rPr>
+        <w:t>int</w:t>
+      </w:r>
+      <w:proofErr w:type="spellEnd"/>
+      <w:proofErr w:type="gramEnd"/>
+      <w:r>
+        <w:rPr>
+          <w:sz w:val="60"/>
+        </w:rPr>
+        <w:t xml:space="preserve"> Roll[</w:t>
       </w:r>
       <w:r>
         <w:rPr>
@@ -267,7 +277,21 @@
         <w:rPr>
           <w:sz w:val="60"/>
         </w:rPr>
-        <w:t>] = new int[</w:t>
+        <w:t xml:space="preserve">] = new </w:t>
+      </w:r>
+      <w:proofErr w:type="spellStart"/>
+      <w:r>
+        <w:rPr>
+          <w:sz w:val="60"/>
+        </w:rPr>
+        <w:t>int</w:t>
+      </w:r>
+      <w:proofErr w:type="spellEnd"/>
+      <w:r>
+        <w:rPr>
+          <w:sz w:val="60"/>
+        </w:rPr>
+        <w:t>[</w:t>
       </w:r>
       <w:r>
         <w:rPr>
@@ -288,11 +312,19 @@
           <w:sz w:val="60"/>
         </w:rPr>
       </w:pPr>
-      <w:r>
-        <w:rPr>
-          <w:sz w:val="60"/>
-        </w:rPr>
-        <w:t>Roll[0]</w:t>
+      <w:proofErr w:type="gramStart"/>
+      <w:r>
+        <w:rPr>
+          <w:sz w:val="60"/>
+        </w:rPr>
+        <w:t>Roll[</w:t>
+      </w:r>
+      <w:proofErr w:type="gramEnd"/>
+      <w:r>
+        <w:rPr>
+          <w:sz w:val="60"/>
+        </w:rPr>
+        <w:t>0]</w:t>
       </w:r>
     </w:p>
     <w:p>
@@ -301,11 +333,19 @@
           <w:sz w:val="60"/>
         </w:rPr>
       </w:pPr>
-      <w:r>
-        <w:rPr>
-          <w:sz w:val="60"/>
-        </w:rPr>
-        <w:t>Roll[1]</w:t>
+      <w:proofErr w:type="gramStart"/>
+      <w:r>
+        <w:rPr>
+          <w:sz w:val="60"/>
+        </w:rPr>
+        <w:t>Roll[</w:t>
+      </w:r>
+      <w:proofErr w:type="gramEnd"/>
+      <w:r>
+        <w:rPr>
+          <w:sz w:val="60"/>
+        </w:rPr>
+        <w:t>1]</w:t>
       </w:r>
     </w:p>
     <w:p>
@@ -327,19 +367,445 @@
           <w:sz w:val="60"/>
         </w:rPr>
       </w:pPr>
-      <w:r>
-        <w:rPr>
-          <w:sz w:val="60"/>
-        </w:rPr>
-        <w:t>Roll[9]</w:t>
+      <w:proofErr w:type="gramStart"/>
+      <w:r>
+        <w:rPr>
+          <w:sz w:val="60"/>
+        </w:rPr>
+        <w:t>Roll[</w:t>
+      </w:r>
+      <w:proofErr w:type="gramEnd"/>
+      <w:r>
+        <w:rPr>
+          <w:sz w:val="60"/>
+        </w:rPr>
+        <w:t>9]</w:t>
       </w:r>
     </w:p>
     <w:p>
       <w:pPr>
-        <w:rPr>
-          <w:sz w:val="60"/>
+        <w:jc w:val="center"/>
+        <w:rPr>
+          <w:b/>
+          <w:sz w:val="60"/>
+          <w:u w:val="single"/>
         </w:rPr>
       </w:pPr>
+      <w:proofErr w:type="spellStart"/>
+      <w:r>
+        <w:rPr>
+          <w:b/>
+          <w:sz w:val="60"/>
+          <w:u w:val="single"/>
+        </w:rPr>
+        <w:t>Multidimension</w:t>
+      </w:r>
+      <w:proofErr w:type="spellEnd"/>
+      <w:r>
+        <w:rPr>
+          <w:b/>
+          <w:sz w:val="60"/>
+          <w:u w:val="single"/>
+        </w:rPr>
+        <w:t xml:space="preserve"> </w:t>
+      </w:r>
+      <w:r>
+        <w:rPr>
+          <w:b/>
+          <w:sz w:val="60"/>
+          <w:u w:val="single"/>
+        </w:rPr>
+        <w:t>Array</w:t>
+      </w:r>
+    </w:p>
+    <w:p>
+      <w:pPr>
+        <w:rPr>
+          <w:sz w:val="60"/>
+        </w:rPr>
+      </w:pPr>
+      <w:r>
+        <w:rPr>
+          <w:noProof/>
+          <w:sz w:val="60"/>
+        </w:rPr>
+        <mc:AlternateContent>
+          <mc:Choice Requires="wps">
+            <w:drawing>
+              <wp:anchor distT="0" distB="0" distL="114300" distR="114300" simplePos="0" relativeHeight="251661312" behindDoc="0" locked="0" layoutInCell="1" allowOverlap="1" wp14:anchorId="1C842751" wp14:editId="14E51E4D">
+                <wp:simplePos x="0" y="0"/>
+                <wp:positionH relativeFrom="column">
+                  <wp:posOffset>1562100</wp:posOffset>
+                </wp:positionH>
+                <wp:positionV relativeFrom="paragraph">
+                  <wp:posOffset>952500</wp:posOffset>
+                </wp:positionV>
+                <wp:extent cx="1143000" cy="342900"/>
+                <wp:effectExtent l="0" t="0" r="19050" b="19050"/>
+                <wp:wrapNone/>
+                <wp:docPr id="2" name="Text Box 2"/>
+                <wp:cNvGraphicFramePr/>
+                <a:graphic xmlns:a="http://schemas.openxmlformats.org/drawingml/2006/main">
+                  <a:graphicData uri="http://schemas.microsoft.com/office/word/2010/wordprocessingShape">
+                    <wps:wsp>
+                      <wps:cNvSpPr txBox="1"/>
+                      <wps:spPr>
+                        <a:xfrm rot="16200000">
+                          <a:off x="0" y="0"/>
+                          <a:ext cx="1143000" cy="342900"/>
+                        </a:xfrm>
+                        <a:prstGeom prst="rect">
+                          <a:avLst/>
+                        </a:prstGeom>
+                        <a:solidFill>
+                          <a:schemeClr val="lt1"/>
+                        </a:solidFill>
+                        <a:ln w="6350">
+                          <a:solidFill>
+                            <a:prstClr val="black"/>
+                          </a:solidFill>
+                        </a:ln>
+                        <a:effectLst/>
+                      </wps:spPr>
+                      <wps:style>
+                        <a:lnRef idx="0">
+                          <a:schemeClr val="accent1"/>
+                        </a:lnRef>
+                        <a:fillRef idx="0">
+                          <a:schemeClr val="accent1"/>
+                        </a:fillRef>
+                        <a:effectRef idx="0">
+                          <a:schemeClr val="accent1"/>
+                        </a:effectRef>
+                        <a:fontRef idx="minor">
+                          <a:schemeClr val="dk1"/>
+                        </a:fontRef>
+                      </wps:style>
+                      <wps:txbx>
+                        <w:txbxContent>
+                          <w:p>
+                            <w:pPr>
+                              <w:jc w:val="center"/>
+                            </w:pPr>
+                            <w:r>
+                              <w:t>Row</w:t>
+                            </w:r>
+                          </w:p>
+                        </w:txbxContent>
+                      </wps:txbx>
+                      <wps:bodyPr rot="0" spcFirstLastPara="0" vertOverflow="overflow" horzOverflow="overflow" vert="horz" wrap="square" lIns="91440" tIns="45720" rIns="91440" bIns="45720" numCol="1" spcCol="0" rtlCol="0" fromWordArt="0" anchor="t" anchorCtr="0" forceAA="0" compatLnSpc="1">
+                        <a:prstTxWarp prst="textNoShape">
+                          <a:avLst/>
+                        </a:prstTxWarp>
+                        <a:noAutofit/>
+                      </wps:bodyPr>
+                    </wps:wsp>
+                  </a:graphicData>
+                </a:graphic>
+              </wp:anchor>
+            </w:drawing>
+          </mc:Choice>
+          <mc:Fallback>
+            <w:pict>
+              <v:shapetype w14:anchorId="1C842751" id="_x0000_t202" coordsize="21600,21600" o:spt="202" path="m,l,21600r21600,l21600,xe">
+                <v:stroke joinstyle="miter"/>
+                <v:path gradientshapeok="t" o:connecttype="rect"/>
+              </v:shapetype>
+              <v:shape id="Text Box 2" o:spid="_x0000_s1026" type="#_x0000_t202" style="position:absolute;margin-left:123pt;margin-top:75pt;width:90pt;height:27pt;rotation:-90;z-index:251661312;visibility:visible;mso-wrap-style:square;mso-wrap-distance-left:9pt;mso-wrap-distance-top:0;mso-wrap-distance-right:9pt;mso-wrap-distance-bottom:0;mso-position-horizontal:absolute;mso-position-horizontal-relative:text;mso-position-vertical:absolute;mso-position-vertical-relative:text;v-text-anchor:top" o:gfxdata="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" fillcolor="white [3201]" strokeweight=".5pt">
+                <v:textbox>
+                  <w:txbxContent>
+                    <w:p>
+                      <w:pPr>
+                        <w:jc w:val="center"/>
+                      </w:pPr>
+                      <w:r>
+                        <w:t>Row</w:t>
+                      </w:r>
+                    </w:p>
+                  </w:txbxContent>
+                </v:textbox>
+              </v:shape>
+            </w:pict>
+          </mc:Fallback>
+        </mc:AlternateContent>
+      </w:r>
+      <w:r>
+        <w:rPr>
+          <w:noProof/>
+          <w:sz w:val="60"/>
+        </w:rPr>
+        <mc:AlternateContent>
+          <mc:Choice Requires="wps">
+            <w:drawing>
+              <wp:anchor distT="0" distB="0" distL="114300" distR="114300" simplePos="0" relativeHeight="251659264" behindDoc="0" locked="0" layoutInCell="1" allowOverlap="1">
+                <wp:simplePos x="0" y="0"/>
+                <wp:positionH relativeFrom="column">
+                  <wp:posOffset>2466975</wp:posOffset>
+                </wp:positionH>
+                <wp:positionV relativeFrom="paragraph">
+                  <wp:posOffset>173355</wp:posOffset>
+                </wp:positionV>
+                <wp:extent cx="1143000" cy="342900"/>
+                <wp:effectExtent l="0" t="0" r="19050" b="19050"/>
+                <wp:wrapNone/>
+                <wp:docPr id="1" name="Text Box 1"/>
+                <wp:cNvGraphicFramePr/>
+                <a:graphic xmlns:a="http://schemas.openxmlformats.org/drawingml/2006/main">
+                  <a:graphicData uri="http://schemas.microsoft.com/office/word/2010/wordprocessingShape">
+                    <wps:wsp>
+                      <wps:cNvSpPr txBox="1"/>
+                      <wps:spPr>
+                        <a:xfrm>
+                          <a:off x="0" y="0"/>
+                          <a:ext cx="1143000" cy="342900"/>
+                        </a:xfrm>
+                        <a:prstGeom prst="rect">
+                          <a:avLst/>
+                        </a:prstGeom>
+                        <a:solidFill>
+                          <a:schemeClr val="lt1"/>
+                        </a:solidFill>
+                        <a:ln w="6350">
+                          <a:solidFill>
+                            <a:prstClr val="black"/>
+                          </a:solidFill>
+                        </a:ln>
+                        <a:effectLst/>
+                      </wps:spPr>
+                      <wps:style>
+                        <a:lnRef idx="0">
+                          <a:schemeClr val="accent1"/>
+                        </a:lnRef>
+                        <a:fillRef idx="0">
+                          <a:schemeClr val="accent1"/>
+                        </a:fillRef>
+                        <a:effectRef idx="0">
+                          <a:schemeClr val="accent1"/>
+                        </a:effectRef>
+                        <a:fontRef idx="minor">
+                          <a:schemeClr val="dk1"/>
+                        </a:fontRef>
+                      </wps:style>
+                      <wps:txbx>
+                        <w:txbxContent>
+                          <w:p>
+                            <w:pPr>
+                              <w:jc w:val="center"/>
+                            </w:pPr>
+                            <w:r>
+                              <w:t>Column</w:t>
+                            </w:r>
+                          </w:p>
+                        </w:txbxContent>
+                      </wps:txbx>
+                      <wps:bodyPr rot="0" spcFirstLastPara="0" vertOverflow="overflow" horzOverflow="overflow" vert="horz" wrap="square" lIns="91440" tIns="45720" rIns="91440" bIns="45720" numCol="1" spcCol="0" rtlCol="0" fromWordArt="0" anchor="t" anchorCtr="0" forceAA="0" compatLnSpc="1">
+                        <a:prstTxWarp prst="textNoShape">
+                          <a:avLst/>
+                        </a:prstTxWarp>
+                        <a:noAutofit/>
+                      </wps:bodyPr>
+                    </wps:wsp>
+                  </a:graphicData>
+                </a:graphic>
+              </wp:anchor>
+            </w:drawing>
+          </mc:Choice>
+          <mc:Fallback>
+            <w:pict>
+              <v:shape id="Text Box 1" o:spid="_x0000_s1027" type="#_x0000_t202" style="position:absolute;margin-left:194.25pt;margin-top:13.65pt;width:90pt;height:27pt;z-index:251659264;visibility:visible;mso-wrap-style:square;mso-wrap-distance-left:9pt;mso-wrap-distance-top:0;mso-wrap-distance-right:9pt;mso-wrap-distance-bottom:0;mso-position-horizontal:absolute;mso-position-horizontal-relative:text;mso-position-vertical:absolute;mso-position-vertical-relative:text;v-text-anchor:top" o:gfxdata="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" fillcolor="white [3201]" strokeweight=".5pt">
+                <v:textbox>
+                  <w:txbxContent>
+                    <w:p>
+                      <w:pPr>
+                        <w:jc w:val="center"/>
+                      </w:pPr>
+                      <w:r>
+                        <w:t>Column</w:t>
+                      </w:r>
+                    </w:p>
+                  </w:txbxContent>
+                </v:textbox>
+              </v:shape>
+            </w:pict>
+          </mc:Fallback>
+        </mc:AlternateContent>
+      </w:r>
+    </w:p>
+    <w:tbl>
+      <w:tblPr>
+        <w:tblStyle w:val="TableGrid"/>
+        <w:tblW w:w="0" w:type="auto"/>
+        <w:tblInd w:w="3745" w:type="dxa"/>
+        <w:tblLook w:val="04A0" w:firstRow="1" w:lastRow="0" w:firstColumn="1" w:lastColumn="0" w:noHBand="0" w:noVBand="1"/>
+      </w:tblPr>
+      <w:tblGrid>
+        <w:gridCol w:w="618"/>
+        <w:gridCol w:w="618"/>
+        <w:gridCol w:w="618"/>
+      </w:tblGrid>
+      <w:tr>
+        <w:trPr>
+          <w:trHeight w:val="243"/>
+        </w:trPr>
+        <w:tc>
+          <w:tcPr>
+            <w:tcW w:w="618" w:type="dxa"/>
+          </w:tcPr>
+          <w:p>
+            <w:pPr>
+              <w:jc w:val="center"/>
+              <w:rPr>
+                <w:sz w:val="44"/>
+              </w:rPr>
+            </w:pPr>
+          </w:p>
+        </w:tc>
+        <w:tc>
+          <w:tcPr>
+            <w:tcW w:w="618" w:type="dxa"/>
+          </w:tcPr>
+          <w:p>
+            <w:pPr>
+              <w:jc w:val="center"/>
+              <w:rPr>
+                <w:sz w:val="44"/>
+              </w:rPr>
+            </w:pPr>
+          </w:p>
+        </w:tc>
+        <w:tc>
+          <w:tcPr>
+            <w:tcW w:w="618" w:type="dxa"/>
+          </w:tcPr>
+          <w:p>
+            <w:pPr>
+              <w:jc w:val="center"/>
+              <w:rPr>
+                <w:sz w:val="44"/>
+              </w:rPr>
+            </w:pPr>
+          </w:p>
+        </w:tc>
+      </w:tr>
+      <w:tr>
+        <w:trPr>
+          <w:trHeight w:val="249"/>
+        </w:trPr>
+        <w:tc>
+          <w:tcPr>
+            <w:tcW w:w="618" w:type="dxa"/>
+          </w:tcPr>
+          <w:p>
+            <w:pPr>
+              <w:rPr>
+                <w:sz w:val="44"/>
+              </w:rPr>
+            </w:pPr>
+          </w:p>
+        </w:tc>
+        <w:tc>
+          <w:tcPr>
+            <w:tcW w:w="618" w:type="dxa"/>
+          </w:tcPr>
+          <w:p>
+            <w:pPr>
+              <w:rPr>
+                <w:sz w:val="44"/>
+              </w:rPr>
+            </w:pPr>
+          </w:p>
+        </w:tc>
+        <w:tc>
+          <w:tcPr>
+            <w:tcW w:w="618" w:type="dxa"/>
+          </w:tcPr>
+          <w:p>
+            <w:pPr>
+              <w:rPr>
+                <w:sz w:val="44"/>
+              </w:rPr>
+            </w:pPr>
+          </w:p>
+        </w:tc>
+      </w:tr>
+      <w:tr>
+        <w:trPr>
+          <w:trHeight w:val="243"/>
+        </w:trPr>
+        <w:tc>
+          <w:tcPr>
+            <w:tcW w:w="618" w:type="dxa"/>
+          </w:tcPr>
+          <w:p>
+            <w:pPr>
+              <w:rPr>
+                <w:sz w:val="44"/>
+              </w:rPr>
+            </w:pPr>
+          </w:p>
+        </w:tc>
+        <w:tc>
+          <w:tcPr>
+            <w:tcW w:w="618" w:type="dxa"/>
+          </w:tcPr>
+          <w:p>
+            <w:pPr>
+              <w:rPr>
+                <w:sz w:val="44"/>
+              </w:rPr>
+            </w:pPr>
+          </w:p>
+        </w:tc>
+        <w:tc>
+          <w:tcPr>
+            <w:tcW w:w="618" w:type="dxa"/>
+          </w:tcPr>
+          <w:p>
+            <w:pPr>
+              <w:rPr>
+                <w:sz w:val="44"/>
+              </w:rPr>
+            </w:pPr>
+          </w:p>
+        </w:tc>
+      </w:tr>
+    </w:tbl>
+    <w:p>
+      <w:pPr>
+        <w:rPr>
+          <w:sz w:val="60"/>
+        </w:rPr>
+      </w:pPr>
+      <w:proofErr w:type="spellStart"/>
+      <w:proofErr w:type="gramStart"/>
+      <w:r>
+        <w:rPr>
+          <w:sz w:val="60"/>
+        </w:rPr>
+        <w:t>int</w:t>
+      </w:r>
+      <w:proofErr w:type="spellEnd"/>
+      <w:proofErr w:type="gramEnd"/>
+      <w:r>
+        <w:rPr>
+          <w:sz w:val="60"/>
+        </w:rPr>
+        <w:t xml:space="preserve"> matrix[][] = new </w:t>
+      </w:r>
+      <w:proofErr w:type="spellStart"/>
+      <w:r>
+        <w:rPr>
+          <w:sz w:val="60"/>
+        </w:rPr>
+        <w:t>int</w:t>
+      </w:r>
+      <w:proofErr w:type="spellEnd"/>
+      <w:r>
+        <w:rPr>
+          <w:sz w:val="60"/>
+        </w:rPr>
+        <w:t>[][]</w:t>
+      </w:r>
     </w:p>
     <w:p>
       <w:pPr>

</xml_diff>